<commit_message>
Circle Language Spec: System Objects: System Command Call Notations: Fine-tune styling.
</commit_message>
<xml_diff>
--- a/1.1. Circle Language Spec/07. System Objects/3. System Command Call Notations.docx
+++ b/1.1. Circle Language Spec/07. System Objects/3. System Command Call Notations.docx
@@ -55,8 +55,6 @@
       <w:pPr>
         <w:pStyle w:val="Heading3"/>
       </w:pPr>
-      <w:bookmarkStart w:id="0" w:name="_GoBack"/>
-      <w:bookmarkEnd w:id="0"/>
       <w:r>
         <w:t>Introduction</w:t>
       </w:r>
@@ -72,76 +70,73 @@
         <w:t xml:space="preserve"> that follow.</w:t>
       </w:r>
     </w:p>
+    <w:p/>
     <w:p>
-      <w:pPr>
-        <w:pStyle w:val="Spacing"/>
-      </w:pPr>
+      <w:r>
+        <w:t xml:space="preserve">You will usually not see any direct calls to </w:t>
+      </w:r>
+      <w:r>
+        <w:rPr>
+          <w:b/>
+          <w:bCs/>
+        </w:rPr>
+        <w:t>Get</w:t>
+      </w:r>
+      <w:r>
+        <w:t xml:space="preserve">, </w:t>
+      </w:r>
+      <w:r>
+        <w:rPr>
+          <w:b/>
+          <w:bCs/>
+        </w:rPr>
+        <w:t xml:space="preserve">Set </w:t>
+      </w:r>
+      <w:r>
+        <w:t xml:space="preserve">and </w:t>
+      </w:r>
+      <w:r>
+        <w:rPr>
+          <w:b/>
+          <w:bCs/>
+        </w:rPr>
+        <w:t xml:space="preserve">Use </w:t>
+      </w:r>
+      <w:r>
+        <w:t xml:space="preserve">commands. Those system commands are usually called indirectly by </w:t>
+      </w:r>
+      <w:r>
+        <w:rPr>
+          <w:i/>
+        </w:rPr>
+        <w:t xml:space="preserve">assignment </w:t>
+      </w:r>
+      <w:r>
+        <w:t>commands</w:t>
+      </w:r>
+      <w:r>
+        <w:t>.</w:t>
+      </w:r>
     </w:p>
+    <w:p/>
     <w:p>
       <w:r>
-        <w:t xml:space="preserve">You will usually not see any direct calls to </w:t>
-      </w:r>
-      <w:r>
-        <w:rPr>
-          <w:rStyle w:val="CodeChar"/>
-        </w:rPr>
-        <w:t>Get</w:t>
-      </w:r>
-      <w:r>
-        <w:t xml:space="preserve">, </w:t>
-      </w:r>
-      <w:r>
-        <w:rPr>
-          <w:rStyle w:val="CodeChar"/>
-        </w:rPr>
-        <w:t xml:space="preserve">Set </w:t>
+        <w:t xml:space="preserve">But knowing how to use </w:t>
+      </w:r>
+      <w:r>
+        <w:rPr>
+          <w:b/>
+          <w:bCs/>
+        </w:rPr>
+        <w:t xml:space="preserve">Get </w:t>
       </w:r>
       <w:r>
         <w:t xml:space="preserve">and </w:t>
       </w:r>
       <w:r>
         <w:rPr>
-          <w:rStyle w:val="CodeChar"/>
-        </w:rPr>
-        <w:t xml:space="preserve">Use </w:t>
-      </w:r>
-      <w:r>
-        <w:t xml:space="preserve">commands. Those system commands are usually called indirectly by </w:t>
-      </w:r>
-      <w:r>
-        <w:rPr>
-          <w:i/>
-        </w:rPr>
-        <w:t xml:space="preserve">assignment </w:t>
-      </w:r>
-      <w:r>
-        <w:t>commands</w:t>
-      </w:r>
-      <w:r>
-        <w:t>.</w:t>
-      </w:r>
-    </w:p>
-    <w:p>
-      <w:pPr>
-        <w:pStyle w:val="Spacing"/>
-      </w:pPr>
-    </w:p>
-    <w:p>
-      <w:r>
-        <w:t xml:space="preserve">But knowing how to use </w:t>
-      </w:r>
-      <w:r>
-        <w:rPr>
-          <w:rStyle w:val="CodeChar"/>
-        </w:rPr>
-        <w:t xml:space="preserve">Get </w:t>
-      </w:r>
-      <w:r>
-        <w:t xml:space="preserve">and </w:t>
-      </w:r>
-      <w:r>
-        <w:rPr>
-          <w:rStyle w:val="CodeChar"/>
+          <w:b/>
+          <w:bCs/>
         </w:rPr>
         <w:t xml:space="preserve">Set </w:t>
       </w:r>
@@ -162,11 +157,7 @@
         <w:t>One of the notations for system command calls is calling upon the command definition in the system interface:</w:t>
       </w:r>
     </w:p>
-    <w:p>
-      <w:pPr>
-        <w:pStyle w:val="Spacing"/>
-      </w:pPr>
-    </w:p>
+    <w:p/>
     <w:p>
       <w:pPr>
         <w:ind w:left="852"/>
@@ -225,21 +216,13 @@
         </w:drawing>
       </w:r>
     </w:p>
+    <w:p/>
     <w:p>
-      <w:pPr>
-        <w:pStyle w:val="Spacing"/>
-      </w:pPr>
+      <w:r>
+        <w:t>This however requires the system interface to be shown. Then remains the question whether to show the other members of the system interface as well, or only to show the members of the system interface, that are actually called.</w:t>
+      </w:r>
     </w:p>
-    <w:p>
-      <w:r>
-        <w:t>This however requires the system interface to be shown. Then remains the question whether to show the other members of the system interface as well, or only to show the members of the system interface, that are actually called.</w:t>
-      </w:r>
-    </w:p>
-    <w:p>
-      <w:pPr>
-        <w:pStyle w:val="Spacing"/>
-      </w:pPr>
-    </w:p>
+    <w:p/>
     <w:p>
       <w:r>
         <w:t>There might be better options for displaying a call to a system command that are laid out in the articles that follow.</w:t>
@@ -258,21 +241,13 @@
         <w:t>System command calls are so fundamental, that they get the most basic notation that still fits within the language, even though it can get a more complex notation when fully drawn out.</w:t>
       </w:r>
     </w:p>
+    <w:p/>
     <w:p>
-      <w:pPr>
-        <w:pStyle w:val="Spacing"/>
-      </w:pPr>
+      <w:r>
+        <w:t>There are system commands that apply to object references and to the object itself. System commands, that apply to an object reference are displayed here with a parent around the targeted reference:</w:t>
+      </w:r>
     </w:p>
-    <w:p>
-      <w:r>
-        <w:t>There are system commands that apply to object references and to the object itself. System commands, that apply to an object reference are displayed here with a parent around the targeted reference:</w:t>
-      </w:r>
-    </w:p>
-    <w:p>
-      <w:pPr>
-        <w:pStyle w:val="Spacing"/>
-      </w:pPr>
-    </w:p>
+    <w:p/>
     <w:p>
       <w:pPr>
         <w:ind w:left="852"/>
@@ -332,21 +307,13 @@
         </w:drawing>
       </w:r>
     </w:p>
+    <w:p/>
     <w:p>
-      <w:pPr>
-        <w:pStyle w:val="Spacing"/>
-      </w:pPr>
+      <w:r>
+        <w:t>System commands, that apply to the object itself are displayed without a parent around the targeted object.</w:t>
+      </w:r>
     </w:p>
-    <w:p>
-      <w:r>
-        <w:t>System commands, that apply to the object itself are displayed without a parent around the targeted object.</w:t>
-      </w:r>
-    </w:p>
-    <w:p>
-      <w:pPr>
-        <w:pStyle w:val="Spacing"/>
-      </w:pPr>
-    </w:p>
+    <w:p/>
     <w:p>
       <w:pPr>
         <w:ind w:left="852"/>
@@ -406,21 +373,13 @@
         </w:drawing>
       </w:r>
     </w:p>
+    <w:p/>
     <w:p>
-      <w:pPr>
-        <w:pStyle w:val="Spacing"/>
-      </w:pPr>
+      <w:r>
+        <w:t>Here is an example of the simplified system command call notation:</w:t>
+      </w:r>
     </w:p>
-    <w:p>
-      <w:r>
-        <w:t>Here is an example of the simplified system command call notation:</w:t>
-      </w:r>
-    </w:p>
-    <w:p>
-      <w:pPr>
-        <w:pStyle w:val="Spacing"/>
-      </w:pPr>
-    </w:p>
+    <w:p/>
     <w:p>
       <w:pPr>
         <w:ind w:left="852"/>
@@ -480,83 +439,74 @@
         </w:drawing>
       </w:r>
     </w:p>
+    <w:p/>
     <w:p>
-      <w:pPr>
-        <w:pStyle w:val="Spacing"/>
-      </w:pPr>
+      <w:r>
+        <w:t>The line type indicates the aspect.</w:t>
+      </w:r>
     </w:p>
     <w:p>
       <w:r>
-        <w:t>The line type indicates the aspect.</w:t>
+        <w:t xml:space="preserve">A word like </w:t>
+      </w:r>
+      <w:r>
+        <w:rPr>
+          <w:b/>
+          <w:bCs/>
+        </w:rPr>
+        <w:t>Get</w:t>
+      </w:r>
+      <w:r>
+        <w:t xml:space="preserve">, </w:t>
+      </w:r>
+      <w:r>
+        <w:rPr>
+          <w:b/>
+          <w:bCs/>
+        </w:rPr>
+        <w:t xml:space="preserve">Set </w:t>
+      </w:r>
+      <w:r>
+        <w:t xml:space="preserve">or </w:t>
+      </w:r>
+      <w:r>
+        <w:rPr>
+          <w:b/>
+          <w:bCs/>
+        </w:rPr>
+        <w:t xml:space="preserve">Use </w:t>
+      </w:r>
+      <w:r>
+        <w:t>indicates assignment direction.</w:t>
       </w:r>
     </w:p>
     <w:p>
       <w:r>
-        <w:t xml:space="preserve">A word like </w:t>
-      </w:r>
-      <w:r>
-        <w:rPr>
-          <w:rStyle w:val="CodeChar"/>
-        </w:rPr>
-        <w:t>Get</w:t>
-      </w:r>
-      <w:r>
-        <w:t xml:space="preserve">, </w:t>
-      </w:r>
-      <w:r>
-        <w:rPr>
-          <w:rStyle w:val="CodeChar"/>
-        </w:rPr>
-        <w:t xml:space="preserve">Set </w:t>
-      </w:r>
-      <w:r>
-        <w:t xml:space="preserve">or </w:t>
-      </w:r>
-      <w:r>
-        <w:rPr>
-          <w:rStyle w:val="CodeChar"/>
-        </w:rPr>
-        <w:t xml:space="preserve">Use </w:t>
-      </w:r>
-      <w:r>
-        <w:t>indicates assignment direction.</w:t>
+        <w:t>The a</w:t>
+      </w:r>
+      <w:r>
+        <w:t>ccess mark indicates the object</w:t>
+      </w:r>
+      <w:r>
+        <w:t xml:space="preserve"> </w:t>
+      </w:r>
+      <w:r>
+        <w:t xml:space="preserve">of </w:t>
+      </w:r>
+      <w:r>
+        <w:t xml:space="preserve">which </w:t>
+      </w:r>
+      <w:r>
+        <w:t>the system command is called.</w:t>
       </w:r>
     </w:p>
+    <w:p/>
     <w:p>
       <w:r>
-        <w:t>The a</w:t>
-      </w:r>
-      <w:r>
-        <w:t>ccess mark indicates the object</w:t>
-      </w:r>
-      <w:r>
-        <w:t xml:space="preserve"> </w:t>
-      </w:r>
-      <w:r>
-        <w:t xml:space="preserve">of </w:t>
-      </w:r>
-      <w:r>
-        <w:t xml:space="preserve">which </w:t>
-      </w:r>
-      <w:r>
-        <w:t>the system command is called.</w:t>
+        <w:t>Leaving out the access mark may make the notation even simpler. The access mark may not be required in this particular notation, but other notations are later derived from this notation which require the access mark for disambiguation.</w:t>
       </w:r>
     </w:p>
-    <w:p>
-      <w:pPr>
-        <w:pStyle w:val="Spacing"/>
-      </w:pPr>
-    </w:p>
-    <w:p>
-      <w:r>
-        <w:t>Leaving out the access mark may make the notation even simpler. The access mark may not be required in this particular notation, but other notations are later derived from this notation which require the access mark for disambiguation.</w:t>
-      </w:r>
-    </w:p>
-    <w:p>
-      <w:pPr>
-        <w:pStyle w:val="Spacing"/>
-      </w:pPr>
-    </w:p>
+    <w:p/>
     <w:p>
       <w:r>
         <w:t>Here follow the basic notations for all the system commands.</w:t>
@@ -2326,14 +2276,14 @@
       </w:tr>
     </w:tbl>
     <w:p/>
-    <w:p/>
     <w:p>
       <w:r>
         <w:t xml:space="preserve">Usually a </w:t>
       </w:r>
       <w:r>
         <w:rPr>
-          <w:rStyle w:val="CodeChar"/>
+          <w:b/>
+          <w:bCs/>
         </w:rPr>
         <w:t xml:space="preserve">Get </w:t>
       </w:r>
@@ -2345,7 +2295,8 @@
       </w:r>
       <w:r>
         <w:rPr>
-          <w:rStyle w:val="CodeChar"/>
+          <w:b/>
+          <w:bCs/>
         </w:rPr>
         <w:t xml:space="preserve">Use </w:t>
       </w:r>
@@ -2354,7 +2305,8 @@
       </w:r>
       <w:r>
         <w:rPr>
-          <w:rStyle w:val="CodeChar"/>
+          <w:b/>
+          <w:bCs/>
         </w:rPr>
         <w:t>Set</w:t>
       </w:r>
@@ -2366,7 +2318,8 @@
       </w:r>
       <w:r>
         <w:rPr>
-          <w:rStyle w:val="CodeChar"/>
+          <w:b/>
+          <w:bCs/>
         </w:rPr>
         <w:t>Get</w:t>
       </w:r>
@@ -2375,7 +2328,8 @@
       </w:r>
       <w:r>
         <w:rPr>
-          <w:rStyle w:val="CodeChar"/>
+          <w:b/>
+          <w:bCs/>
         </w:rPr>
         <w:t xml:space="preserve">Use </w:t>
       </w:r>
@@ -2384,7 +2338,8 @@
       </w:r>
       <w:r>
         <w:rPr>
-          <w:rStyle w:val="CodeChar"/>
+          <w:b/>
+          <w:bCs/>
         </w:rPr>
         <w:t xml:space="preserve">Set </w:t>
       </w:r>
@@ -2417,21 +2372,13 @@
         <w:t>.</w:t>
       </w:r>
     </w:p>
+    <w:p/>
     <w:p>
-      <w:pPr>
-        <w:pStyle w:val="Spacing"/>
-      </w:pPr>
+      <w:r>
+        <w:t>System commands can use a simplified argument notation.</w:t>
+      </w:r>
     </w:p>
-    <w:p>
-      <w:r>
-        <w:t>System commands can use a simplified argument notation.</w:t>
-      </w:r>
-    </w:p>
-    <w:p>
-      <w:pPr>
-        <w:pStyle w:val="Spacing"/>
-      </w:pPr>
-    </w:p>
+    <w:p/>
     <w:p>
       <w:r>
         <w:t>Explicit notation of an argument of a command:</w:t>
@@ -2497,11 +2444,7 @@
         </w:drawing>
       </w:r>
     </w:p>
-    <w:p>
-      <w:pPr>
-        <w:pStyle w:val="Spacing"/>
-      </w:pPr>
-    </w:p>
+    <w:p/>
     <w:p>
       <w:r>
         <w:t>can be simplified for system commands:</w:t>
@@ -2567,80 +2510,61 @@
         </w:drawing>
       </w:r>
     </w:p>
+    <w:p/>
     <w:p>
-      <w:pPr>
-        <w:pStyle w:val="Spacing"/>
-      </w:pPr>
+      <w:r>
+        <w:t>The simplified notation is only used for system commands, because system commands are so fundamental that they need a notation that is as simple as possible.</w:t>
+      </w:r>
     </w:p>
+    <w:p/>
     <w:p>
       <w:r>
-        <w:t>The simplified notation is only used for system commands, because system commands are so fundamental that they need a notation that is as simple as possible.</w:t>
+        <w:t xml:space="preserve">The general use of this notation will be explained with </w:t>
+      </w:r>
+      <w:r>
+        <w:rPr>
+          <w:b/>
+          <w:bCs/>
+        </w:rPr>
+        <w:t xml:space="preserve">Object Get </w:t>
+      </w:r>
+      <w:r>
+        <w:t xml:space="preserve">as an example. </w:t>
+      </w:r>
+      <w:r>
+        <w:rPr>
+          <w:b/>
+          <w:bCs/>
+        </w:rPr>
+        <w:t xml:space="preserve">Object Get </w:t>
+      </w:r>
+      <w:r>
+        <w:t xml:space="preserve">will </w:t>
+      </w:r>
+      <w:r>
+        <w:t>probably never use this notation, but it is easier to explain this way.</w:t>
       </w:r>
     </w:p>
+    <w:p/>
     <w:p>
-      <w:pPr>
-        <w:pStyle w:val="Spacing"/>
-      </w:pPr>
+      <w:r>
+        <w:t xml:space="preserve">Here is the basic notation of an </w:t>
+      </w:r>
+      <w:r>
+        <w:rPr>
+          <w:b/>
+          <w:bCs/>
+        </w:rPr>
+        <w:t>Object Get</w:t>
+      </w:r>
+      <w:r>
+        <w:t xml:space="preserve"> </w:t>
+      </w:r>
+      <w:r>
+        <w:t>system command:</w:t>
+      </w:r>
     </w:p>
-    <w:p>
-      <w:r>
-        <w:t xml:space="preserve">The general use of this notation will be explained with </w:t>
-      </w:r>
-      <w:r>
-        <w:rPr>
-          <w:rStyle w:val="CodeChar"/>
-        </w:rPr>
-        <w:t xml:space="preserve">Object Get </w:t>
-      </w:r>
-      <w:r>
-        <w:t xml:space="preserve">as an example. </w:t>
-      </w:r>
-      <w:r>
-        <w:rPr>
-          <w:rStyle w:val="CodeChar"/>
-        </w:rPr>
-        <w:t>Object Get</w:t>
-      </w:r>
-      <w:r>
-        <w:rPr>
-          <w:rStyle w:val="CodeChar"/>
-        </w:rPr>
-        <w:t xml:space="preserve"> </w:t>
-      </w:r>
-      <w:r>
-        <w:t xml:space="preserve">will </w:t>
-      </w:r>
-      <w:r>
-        <w:t>probably never use this notation, but it is easier to explain this way.</w:t>
-      </w:r>
-    </w:p>
-    <w:p>
-      <w:pPr>
-        <w:pStyle w:val="Spacing"/>
-      </w:pPr>
-    </w:p>
-    <w:p>
-      <w:r>
-        <w:t xml:space="preserve">Here is the basic notation of an </w:t>
-      </w:r>
-      <w:r>
-        <w:rPr>
-          <w:rStyle w:val="CodeChar"/>
-        </w:rPr>
-        <w:t>Object Get</w:t>
-      </w:r>
-      <w:r>
-        <w:t xml:space="preserve"> </w:t>
-      </w:r>
-      <w:r>
-        <w:t>system command:</w:t>
-      </w:r>
-    </w:p>
-    <w:p>
-      <w:pPr>
-        <w:pStyle w:val="Spacing"/>
-      </w:pPr>
-    </w:p>
+    <w:p/>
     <w:tbl>
       <w:tblPr>
         <w:tblW w:w="0" w:type="auto"/>
@@ -2745,48 +2669,42 @@
         </w:tc>
       </w:tr>
     </w:tbl>
+    <w:p/>
     <w:p>
-      <w:pPr>
-        <w:pStyle w:val="Spacing"/>
-      </w:pPr>
+      <w:r>
+        <w:t xml:space="preserve">The </w:t>
+      </w:r>
+      <w:r>
+        <w:rPr>
+          <w:b/>
+          <w:bCs/>
+        </w:rPr>
+        <w:t xml:space="preserve">Object Get </w:t>
+      </w:r>
+      <w:r>
+        <w:t xml:space="preserve">command has a return value: the object. It is an </w:t>
+      </w:r>
+      <w:r>
+        <w:rPr>
+          <w:i/>
+        </w:rPr>
+        <w:t>output</w:t>
+      </w:r>
+      <w:r>
+        <w:t xml:space="preserve"> argument. It is not displayed in the picture above, but it should be there to transfer the </w:t>
+      </w:r>
+      <w:r>
+        <w:rPr>
+          <w:b/>
+          <w:bCs/>
+        </w:rPr>
+        <w:t xml:space="preserve">Object </w:t>
+      </w:r>
+      <w:r>
+        <w:t>aspect to another symbol. This is drawn out as follows, using the simplified argument notation for system commands:</w:t>
+      </w:r>
     </w:p>
-    <w:p>
-      <w:r>
-        <w:t xml:space="preserve">The </w:t>
-      </w:r>
-      <w:r>
-        <w:rPr>
-          <w:rStyle w:val="CodeChar"/>
-        </w:rPr>
-        <w:t xml:space="preserve">Object Get </w:t>
-      </w:r>
-      <w:r>
-        <w:t xml:space="preserve">command has a return value: the object. It is an </w:t>
-      </w:r>
-      <w:r>
-        <w:rPr>
-          <w:i/>
-        </w:rPr>
-        <w:t>output</w:t>
-      </w:r>
-      <w:r>
-        <w:t xml:space="preserve"> argument. It is not displayed in the picture above, but it should be there to transfer the </w:t>
-      </w:r>
-      <w:r>
-        <w:rPr>
-          <w:rStyle w:val="CodeChar"/>
-        </w:rPr>
-        <w:t xml:space="preserve">Object </w:t>
-      </w:r>
-      <w:r>
-        <w:t>aspect to another symbol. This is drawn out as follows, using the simplified argument notation for system commands:</w:t>
-      </w:r>
-    </w:p>
-    <w:p>
-      <w:pPr>
-        <w:pStyle w:val="Spacing"/>
-      </w:pPr>
-    </w:p>
+    <w:p/>
     <w:tbl>
       <w:tblPr>
         <w:tblW w:w="0" w:type="auto"/>
@@ -2891,114 +2809,108 @@
         </w:tc>
       </w:tr>
     </w:tbl>
+    <w:p/>
     <w:p>
-      <w:pPr>
-        <w:pStyle w:val="Spacing"/>
-      </w:pPr>
+      <w:r>
+        <w:t xml:space="preserve">In the picture above the output argument of the </w:t>
+      </w:r>
+      <w:r>
+        <w:rPr>
+          <w:b/>
+          <w:bCs/>
+        </w:rPr>
+        <w:t xml:space="preserve">Object Get </w:t>
+      </w:r>
+      <w:r>
+        <w:t>call is filled in.</w:t>
+      </w:r>
     </w:p>
     <w:p>
       <w:r>
-        <w:t xml:space="preserve">In the picture above the output argument of the </w:t>
-      </w:r>
-      <w:r>
-        <w:rPr>
-          <w:rStyle w:val="CodeChar"/>
+        <w:rPr>
+          <w:b/>
+          <w:bCs/>
         </w:rPr>
         <w:t xml:space="preserve">Object Get </w:t>
       </w:r>
       <w:r>
-        <w:t>call is filled in.</w:t>
+        <w:t>is called upon the smaller circle contained by the larger circle.</w:t>
       </w:r>
     </w:p>
     <w:p>
       <w:r>
-        <w:rPr>
-          <w:rStyle w:val="CodeChar"/>
-        </w:rPr>
-        <w:t xml:space="preserve">Object Get </w:t>
-      </w:r>
-      <w:r>
-        <w:t>is called upon the smaller circle contained by the larger circle.</w:t>
+        <w:t xml:space="preserve">But next, an </w:t>
+      </w:r>
+      <w:r>
+        <w:rPr>
+          <w:b/>
+          <w:bCs/>
+        </w:rPr>
+        <w:t xml:space="preserve">Object Set </w:t>
+      </w:r>
+      <w:r>
+        <w:t xml:space="preserve">is </w:t>
+      </w:r>
+      <w:r>
+        <w:rPr>
+          <w:i/>
+        </w:rPr>
+        <w:t>implicitly</w:t>
+      </w:r>
+      <w:r>
+        <w:t xml:space="preserve"> called upon the smaller circle in the corner.</w:t>
       </w:r>
     </w:p>
     <w:p>
       <w:r>
-        <w:t xml:space="preserve">But next, an </w:t>
-      </w:r>
-      <w:r>
-        <w:rPr>
-          <w:rStyle w:val="CodeChar"/>
+        <w:t xml:space="preserve">The diagram above </w:t>
+      </w:r>
+      <w:proofErr w:type="spellStart"/>
+      <w:r>
+        <w:t>implictly</w:t>
+      </w:r>
+      <w:proofErr w:type="spellEnd"/>
+      <w:r>
+        <w:t xml:space="preserve"> causes an </w:t>
+      </w:r>
+      <w:r>
+        <w:rPr>
+          <w:b/>
+          <w:bCs/>
         </w:rPr>
         <w:t xml:space="preserve">Object Set </w:t>
       </w:r>
       <w:r>
-        <w:t xml:space="preserve">is </w:t>
-      </w:r>
-      <w:r>
-        <w:rPr>
-          <w:i/>
-        </w:rPr>
-        <w:t>implicitly</w:t>
-      </w:r>
-      <w:r>
-        <w:t xml:space="preserve"> called upon the smaller circle in the corner.</w:t>
+        <w:t>to be executed upon the smaller circle in the corner.</w:t>
       </w:r>
     </w:p>
+    <w:p/>
     <w:p>
       <w:r>
-        <w:t xml:space="preserve">The diagram above </w:t>
-      </w:r>
-      <w:proofErr w:type="spellStart"/>
-      <w:r>
-        <w:t>implictly</w:t>
-      </w:r>
-      <w:proofErr w:type="spellEnd"/>
-      <w:r>
-        <w:t xml:space="preserve"> causes an </w:t>
-      </w:r>
-      <w:r>
-        <w:rPr>
-          <w:rStyle w:val="CodeChar"/>
+        <w:t xml:space="preserve">Something similar happens in case of an </w:t>
+      </w:r>
+      <w:r>
+        <w:rPr>
+          <w:b/>
+          <w:bCs/>
         </w:rPr>
         <w:t xml:space="preserve">Object Set </w:t>
       </w:r>
       <w:r>
-        <w:t>to be executed upon the smaller circle in the corner.</w:t>
+        <w:t xml:space="preserve">command. Here is the basic notation of an </w:t>
+      </w:r>
+      <w:r>
+        <w:rPr>
+          <w:b/>
+          <w:bCs/>
+        </w:rPr>
+        <w:t xml:space="preserve">Object Set </w:t>
+      </w:r>
+      <w:r>
+        <w:t>command call:</w:t>
       </w:r>
     </w:p>
-    <w:p>
-      <w:pPr>
-        <w:pStyle w:val="Spacing"/>
-      </w:pPr>
-    </w:p>
-    <w:p>
-      <w:r>
-        <w:t xml:space="preserve">Something similar happens in case of an </w:t>
-      </w:r>
-      <w:r>
-        <w:rPr>
-          <w:rStyle w:val="CodeChar"/>
-        </w:rPr>
-        <w:t xml:space="preserve">Object Set </w:t>
-      </w:r>
-      <w:r>
-        <w:t xml:space="preserve">command. Here is the basic notation of an </w:t>
-      </w:r>
-      <w:r>
-        <w:rPr>
-          <w:rStyle w:val="CodeChar"/>
-        </w:rPr>
-        <w:t xml:space="preserve">Object Set </w:t>
-      </w:r>
-      <w:r>
-        <w:t>command call:</w:t>
-      </w:r>
-    </w:p>
-    <w:p>
-      <w:pPr>
-        <w:pStyle w:val="Spacing"/>
-      </w:pPr>
-    </w:p>
+    <w:p/>
     <w:tbl>
       <w:tblPr>
         <w:tblW w:w="0" w:type="auto"/>
@@ -3103,30 +3015,23 @@
         </w:tc>
       </w:tr>
     </w:tbl>
+    <w:p/>
     <w:p>
-      <w:pPr>
-        <w:pStyle w:val="Spacing"/>
-      </w:pPr>
+      <w:r>
+        <w:t xml:space="preserve">And here the argument of the </w:t>
+      </w:r>
+      <w:r>
+        <w:rPr>
+          <w:b/>
+          <w:bCs/>
+        </w:rPr>
+        <w:t xml:space="preserve">Object Set </w:t>
+      </w:r>
+      <w:r>
+        <w:t>command is filled in:</w:t>
+      </w:r>
     </w:p>
-    <w:p>
-      <w:r>
-        <w:t xml:space="preserve">And here the argument of the </w:t>
-      </w:r>
-      <w:r>
-        <w:rPr>
-          <w:rStyle w:val="CodeChar"/>
-        </w:rPr>
-        <w:t xml:space="preserve">Object Set </w:t>
-      </w:r>
-      <w:r>
-        <w:t>command is filled in:</w:t>
-      </w:r>
-    </w:p>
-    <w:p>
-      <w:pPr>
-        <w:pStyle w:val="Spacing"/>
-      </w:pPr>
-    </w:p>
+    <w:p/>
     <w:tbl>
       <w:tblPr>
         <w:tblW w:w="0" w:type="auto"/>
@@ -3231,18 +3136,15 @@
         </w:tc>
       </w:tr>
     </w:tbl>
+    <w:p/>
     <w:p>
-      <w:pPr>
-        <w:pStyle w:val="Spacing"/>
-      </w:pPr>
-    </w:p>
-    <w:p>
       <w:r>
         <w:t xml:space="preserve">This causes an implicit </w:t>
       </w:r>
       <w:r>
         <w:rPr>
-          <w:rStyle w:val="CodeChar"/>
+          <w:b/>
+          <w:bCs/>
         </w:rPr>
         <w:t xml:space="preserve">Object Get </w:t>
       </w:r>
@@ -3251,48 +3153,37 @@
       </w:r>
       <w:r>
         <w:rPr>
-          <w:rStyle w:val="CodeChar"/>
+          <w:b/>
+          <w:bCs/>
         </w:rPr>
         <w:t>Object Set</w:t>
       </w:r>
       <w:r>
         <w:t>, targeting the smaller circle contained by the larger circle.</w:t>
-      </w:r>
-    </w:p>
-    <w:p>
-      <w:pPr>
-        <w:pStyle w:val="Spacing"/>
-      </w:pPr>
-    </w:p>
-    <w:p>
-      <w:r>
-        <w:t xml:space="preserve">So the basic display of a basic system command call with an argument filled in, </w:t>
-      </w:r>
-      <w:proofErr w:type="spellStart"/>
-      <w:r>
-        <w:t>implictly</w:t>
-      </w:r>
-      <w:proofErr w:type="spellEnd"/>
-      <w:r>
-        <w:t xml:space="preserve"> causes another system command to be called as well.</w:t>
-      </w:r>
-    </w:p>
-    <w:p>
-      <w:pPr>
-        <w:pStyle w:val="Spacing"/>
-      </w:pPr>
-    </w:p>
-    <w:p>
-      <w:r>
-        <w:t>Below you will find an overview of all the system commands with their argument filled in using the simplified argument notation for system commands. Which system commands are implicitly called, is also made clear in the overview.</w:t>
       </w:r>
     </w:p>
     <w:p/>
     <w:p>
-      <w:pPr>
-        <w:pStyle w:val="Spacing"/>
-      </w:pPr>
+      <w:r>
+        <w:t xml:space="preserve">So the basic display of a basic system command call with an argument filled in, </w:t>
+      </w:r>
+      <w:proofErr w:type="spellStart"/>
+      <w:r>
+        <w:t>implictly</w:t>
+      </w:r>
+      <w:proofErr w:type="spellEnd"/>
+      <w:r>
+        <w:t xml:space="preserve"> causes another system command to be called as well.</w:t>
+      </w:r>
     </w:p>
+    <w:p/>
+    <w:p>
+      <w:r>
+        <w:t>Below you will find an overview of all the system commands with their argument filled in using the simplified argument notation for system commands. Which system commands are implicitly called, is also made clear in the overview.</w:t>
+      </w:r>
+    </w:p>
+    <w:p/>
+    <w:p/>
     <w:tbl>
       <w:tblPr>
         <w:tblW w:w="0" w:type="auto"/>
@@ -3595,11 +3486,7 @@
       </w:tr>
     </w:tbl>
     <w:p/>
-    <w:p>
-      <w:pPr>
-        <w:pStyle w:val="Spacing"/>
-      </w:pPr>
-    </w:p>
+    <w:p/>
     <w:p>
       <w:pPr>
         <w:ind w:left="568"/>
@@ -3609,7 +3496,8 @@
       </w:r>
       <w:r>
         <w:rPr>
-          <w:rStyle w:val="CodeChar"/>
+          <w:b/>
+          <w:bCs/>
         </w:rPr>
         <w:t xml:space="preserve">Class </w:t>
       </w:r>
@@ -4327,7 +4215,8 @@
       </w:r>
       <w:r>
         <w:rPr>
-          <w:rStyle w:val="CodeChar"/>
+          <w:b/>
+          <w:bCs/>
         </w:rPr>
         <w:t xml:space="preserve">Class </w:t>
       </w:r>
@@ -4336,7 +4225,8 @@
       </w:r>
       <w:r>
         <w:rPr>
-          <w:rStyle w:val="CodeChar"/>
+          <w:b/>
+          <w:bCs/>
         </w:rPr>
         <w:t>Object</w:t>
       </w:r>
@@ -6139,7 +6029,8 @@
       </w:r>
       <w:r>
         <w:rPr>
-          <w:rStyle w:val="CodeChar"/>
+          <w:b/>
+          <w:bCs/>
         </w:rPr>
         <w:t>New</w:t>
       </w:r>
@@ -6148,7 +6039,8 @@
       </w:r>
       <w:r>
         <w:rPr>
-          <w:rStyle w:val="CodeChar"/>
+          <w:b/>
+          <w:bCs/>
         </w:rPr>
         <w:t>Add</w:t>
       </w:r>
@@ -6156,18 +6048,15 @@
         <w:t xml:space="preserve"> arguments are common.</w:t>
       </w:r>
     </w:p>
+    <w:p/>
     <w:p>
-      <w:pPr>
-        <w:pStyle w:val="Spacing"/>
-      </w:pPr>
-    </w:p>
-    <w:p>
       <w:r>
         <w:t xml:space="preserve">System command calls to </w:t>
       </w:r>
       <w:r>
         <w:rPr>
-          <w:rStyle w:val="CodeChar"/>
+          <w:b/>
+          <w:bCs/>
         </w:rPr>
         <w:t>Get</w:t>
       </w:r>
@@ -6176,7 +6065,8 @@
       </w:r>
       <w:r>
         <w:rPr>
-          <w:rStyle w:val="CodeChar"/>
+          <w:b/>
+          <w:bCs/>
         </w:rPr>
         <w:t xml:space="preserve">Set </w:t>
       </w:r>
@@ -6185,7 +6075,8 @@
       </w:r>
       <w:r>
         <w:rPr>
-          <w:rStyle w:val="CodeChar"/>
+          <w:b/>
+          <w:bCs/>
         </w:rPr>
         <w:t xml:space="preserve">Use </w:t>
       </w:r>
@@ -6194,7 +6085,8 @@
       </w:r>
       <w:r>
         <w:rPr>
-          <w:rStyle w:val="CodeChar"/>
+          <w:b/>
+          <w:bCs/>
         </w:rPr>
         <w:t>Get</w:t>
       </w:r>
@@ -6203,7 +6095,8 @@
       </w:r>
       <w:r>
         <w:rPr>
-          <w:rStyle w:val="CodeChar"/>
+          <w:b/>
+          <w:bCs/>
         </w:rPr>
         <w:t xml:space="preserve">Set </w:t>
       </w:r>
@@ -6212,7 +6105,8 @@
       </w:r>
       <w:r>
         <w:rPr>
-          <w:rStyle w:val="CodeChar"/>
+          <w:b/>
+          <w:bCs/>
         </w:rPr>
         <w:t xml:space="preserve">Use </w:t>
       </w:r>
@@ -6221,7 +6115,8 @@
       </w:r>
       <w:r>
         <w:rPr>
-          <w:rStyle w:val="CodeChar"/>
+          <w:b/>
+          <w:bCs/>
         </w:rPr>
         <w:t>Get</w:t>
       </w:r>
@@ -6230,7 +6125,8 @@
       </w:r>
       <w:r>
         <w:rPr>
-          <w:rStyle w:val="CodeChar"/>
+          <w:b/>
+          <w:bCs/>
         </w:rPr>
         <w:t xml:space="preserve">Use </w:t>
       </w:r>
@@ -6239,7 +6135,8 @@
       </w:r>
       <w:r>
         <w:rPr>
-          <w:rStyle w:val="CodeChar"/>
+          <w:b/>
+          <w:bCs/>
         </w:rPr>
         <w:t xml:space="preserve">Set </w:t>
       </w:r>
@@ -6248,28 +6145,18 @@
       </w:r>
       <w:r>
         <w:rPr>
-          <w:rStyle w:val="CodeChar"/>
-        </w:rPr>
-        <w:t>Get</w:t>
-      </w:r>
-      <w:r>
-        <w:rPr>
-          <w:rStyle w:val="CodeChar"/>
-        </w:rPr>
-        <w:t>s</w:t>
-      </w:r>
-      <w:r>
-        <w:rPr>
-          <w:rStyle w:val="CodeChar"/>
-        </w:rPr>
-        <w:t xml:space="preserve"> </w:t>
+          <w:b/>
+          <w:bCs/>
+        </w:rPr>
+        <w:t xml:space="preserve">Gets </w:t>
       </w:r>
       <w:r>
         <w:t xml:space="preserve">and </w:t>
       </w:r>
       <w:r>
         <w:rPr>
-          <w:rStyle w:val="CodeChar"/>
+          <w:b/>
+          <w:bCs/>
         </w:rPr>
         <w:t>Sets</w:t>
       </w:r>
@@ -6281,33 +6168,10 @@
       </w:r>
       <w:r>
         <w:rPr>
-          <w:rStyle w:val="CodeChar"/>
-        </w:rPr>
-        <w:t>Class Get</w:t>
-      </w:r>
-      <w:r>
-        <w:rPr>
-          <w:rStyle w:val="CodeChar"/>
-        </w:rPr>
-        <w:t xml:space="preserve"> </w:t>
-      </w:r>
-      <w:r>
-        <w:rPr>
-          <w:rStyle w:val="CodeChar"/>
-        </w:rPr>
-        <w:t>–</w:t>
-      </w:r>
-      <w:r>
-        <w:rPr>
-          <w:rStyle w:val="CodeChar"/>
-        </w:rPr>
-        <w:t xml:space="preserve"> </w:t>
-      </w:r>
-      <w:r>
-        <w:rPr>
-          <w:rStyle w:val="CodeChar"/>
-        </w:rPr>
-        <w:t xml:space="preserve">Class Set </w:t>
+          <w:b/>
+          <w:bCs/>
+        </w:rPr>
+        <w:t xml:space="preserve">Class Get – Class Set </w:t>
       </w:r>
       <w:r>
         <w:t>assignment. This creates the following notations of the different ways to use a class:</w:t>
@@ -6884,7 +6748,8 @@
       </w:r>
       <w:r>
         <w:rPr>
-          <w:rStyle w:val="CodeChar"/>
+          <w:b/>
+          <w:bCs/>
         </w:rPr>
         <w:t xml:space="preserve">Class Get </w:t>
       </w:r>
@@ -6893,7 +6758,8 @@
       </w:r>
       <w:r>
         <w:rPr>
-          <w:rStyle w:val="CodeChar"/>
+          <w:b/>
+          <w:bCs/>
         </w:rPr>
         <w:t xml:space="preserve">Class Set </w:t>
       </w:r>
@@ -6902,7 +6768,8 @@
       </w:r>
       <w:r>
         <w:rPr>
-          <w:rStyle w:val="CodeChar"/>
+          <w:b/>
+          <w:bCs/>
         </w:rPr>
         <w:t xml:space="preserve">Get </w:t>
       </w:r>
@@ -6911,7 +6778,8 @@
       </w:r>
       <w:r>
         <w:rPr>
-          <w:rStyle w:val="CodeChar"/>
+          <w:b/>
+          <w:bCs/>
         </w:rPr>
         <w:t xml:space="preserve">Set </w:t>
       </w:r>
@@ -6942,7 +6810,8 @@
       </w:r>
       <w:r>
         <w:rPr>
-          <w:rStyle w:val="CodeChar"/>
+          <w:b/>
+          <w:bCs/>
         </w:rPr>
         <w:t xml:space="preserve">Get </w:t>
       </w:r>
@@ -6951,7 +6820,8 @@
       </w:r>
       <w:r>
         <w:rPr>
-          <w:rStyle w:val="CodeChar"/>
+          <w:b/>
+          <w:bCs/>
         </w:rPr>
         <w:t xml:space="preserve">Set </w:t>
       </w:r>
@@ -6960,7 +6830,8 @@
       </w:r>
       <w:r>
         <w:rPr>
-          <w:rStyle w:val="CodeChar"/>
+          <w:b/>
+          <w:bCs/>
         </w:rPr>
         <w:t>Get</w:t>
       </w:r>
@@ -6969,7 +6840,8 @@
       </w:r>
       <w:r>
         <w:rPr>
-          <w:rStyle w:val="CodeChar"/>
+          <w:b/>
+          <w:bCs/>
         </w:rPr>
         <w:t>Set</w:t>
       </w:r>
@@ -6986,18 +6858,15 @@
         <w:t>diagram expression just to make a point.</w:t>
       </w:r>
     </w:p>
+    <w:p/>
     <w:p>
-      <w:pPr>
-        <w:pStyle w:val="Spacing"/>
-      </w:pPr>
-    </w:p>
-    <w:p>
       <w:r>
         <w:t xml:space="preserve">The following are examples of explicit </w:t>
       </w:r>
       <w:r>
         <w:rPr>
-          <w:rStyle w:val="CodeChar"/>
+          <w:b/>
+          <w:bCs/>
         </w:rPr>
         <w:t>Get</w:t>
       </w:r>
@@ -7006,7 +6875,8 @@
       </w:r>
       <w:r>
         <w:rPr>
-          <w:rStyle w:val="CodeChar"/>
+          <w:b/>
+          <w:bCs/>
         </w:rPr>
         <w:t>Set</w:t>
       </w:r>
@@ -7015,7 +6885,8 @@
       </w:r>
       <w:r>
         <w:rPr>
-          <w:rStyle w:val="CodeChar"/>
+          <w:b/>
+          <w:bCs/>
         </w:rPr>
         <w:t>Get</w:t>
       </w:r>
@@ -7024,7 +6895,8 @@
       </w:r>
       <w:r>
         <w:rPr>
-          <w:rStyle w:val="CodeChar"/>
+          <w:b/>
+          <w:bCs/>
         </w:rPr>
         <w:t>Set</w:t>
       </w:r>
@@ -7033,7 +6905,8 @@
       </w:r>
       <w:r>
         <w:rPr>
-          <w:rStyle w:val="CodeChar"/>
+          <w:b/>
+          <w:bCs/>
         </w:rPr>
         <w:t xml:space="preserve">Use </w:t>
       </w:r>
@@ -7172,7 +7045,8 @@
       </w:r>
       <w:r>
         <w:rPr>
-          <w:rStyle w:val="CodeChar"/>
+          <w:b/>
+          <w:bCs/>
         </w:rPr>
         <w:t xml:space="preserve">Class </w:t>
       </w:r>
@@ -7180,72 +7054,43 @@
         <w:t>aspect you could make it dashed, if the operation is a more uncommon cross-aspect action, then you could just use a solid line by default.</w:t>
       </w:r>
     </w:p>
+    <w:p/>
     <w:p>
-      <w:pPr>
-        <w:pStyle w:val="Spacing"/>
-      </w:pPr>
+      <w:r>
+        <w:t xml:space="preserve">When you look at the aspects introduced so far, the only time you may need the explicit </w:t>
+      </w:r>
+      <w:r>
+        <w:rPr>
+          <w:b/>
+          <w:bCs/>
+        </w:rPr>
+        <w:t xml:space="preserve">Get </w:t>
+      </w:r>
+      <w:r>
+        <w:t xml:space="preserve">&amp; </w:t>
+      </w:r>
+      <w:r>
+        <w:rPr>
+          <w:b/>
+          <w:bCs/>
+        </w:rPr>
+        <w:t xml:space="preserve">Set </w:t>
+      </w:r>
+      <w:r>
+        <w:t xml:space="preserve">notation is in a </w:t>
+      </w:r>
+      <w:r>
+        <w:rPr>
+          <w:b/>
+          <w:bCs/>
+        </w:rPr>
+        <w:t xml:space="preserve">Class Get – Class Set </w:t>
+      </w:r>
+      <w:r>
+        <w:t xml:space="preserve">assignment. </w:t>
+      </w:r>
     </w:p>
-    <w:p>
-      <w:r>
-        <w:t xml:space="preserve">When you look at the aspects introduced so far, the only time you may need the explicit </w:t>
-      </w:r>
-      <w:r>
-        <w:rPr>
-          <w:rStyle w:val="CodeChar"/>
-        </w:rPr>
-        <w:t xml:space="preserve">Get </w:t>
-      </w:r>
-      <w:r>
-        <w:t xml:space="preserve">&amp; </w:t>
-      </w:r>
-      <w:r>
-        <w:rPr>
-          <w:rStyle w:val="CodeChar"/>
-        </w:rPr>
-        <w:t xml:space="preserve">Set </w:t>
-      </w:r>
-      <w:r>
-        <w:t xml:space="preserve">notation is in a </w:t>
-      </w:r>
-      <w:r>
-        <w:rPr>
-          <w:rStyle w:val="CodeChar"/>
-        </w:rPr>
-        <w:t>Class Get</w:t>
-      </w:r>
-      <w:r>
-        <w:rPr>
-          <w:rStyle w:val="CodeChar"/>
-        </w:rPr>
-        <w:t xml:space="preserve"> </w:t>
-      </w:r>
-      <w:r>
-        <w:rPr>
-          <w:rStyle w:val="CodeChar"/>
-        </w:rPr>
-        <w:t>–</w:t>
-      </w:r>
-      <w:r>
-        <w:rPr>
-          <w:rStyle w:val="CodeChar"/>
-        </w:rPr>
-        <w:t xml:space="preserve"> </w:t>
-      </w:r>
-      <w:r>
-        <w:rPr>
-          <w:rStyle w:val="CodeChar"/>
-        </w:rPr>
-        <w:t xml:space="preserve">Class Set </w:t>
-      </w:r>
-      <w:r>
-        <w:t xml:space="preserve">assignment. </w:t>
-      </w:r>
-    </w:p>
-    <w:p>
-      <w:pPr>
-        <w:pStyle w:val="Spacing"/>
-      </w:pPr>
-    </w:p>
+    <w:p/>
     <w:p>
       <w:pPr>
         <w:ind w:left="852"/>
@@ -7305,11 +7150,7 @@
         </w:drawing>
       </w:r>
     </w:p>
-    <w:p>
-      <w:pPr>
-        <w:pStyle w:val="Spacing"/>
-      </w:pPr>
-    </w:p>
+    <w:p/>
     <w:p>
       <w:r>
         <w:t xml:space="preserve">Whenever a simpler notation is available, such as an assignment notation, the simpler notation is used, however, alternative notations can </w:t>
@@ -7355,63 +7196,49 @@
         <w:t>notations. Several notations are introduced. It is not clear yet which is the best one.</w:t>
       </w:r>
     </w:p>
+    <w:p/>
     <w:p>
-      <w:pPr>
-        <w:pStyle w:val="Spacing"/>
-      </w:pPr>
+      <w:r>
+        <w:t xml:space="preserve">In the diagrams below things are often implicitly notated. However, the notation of the </w:t>
+      </w:r>
+      <w:r>
+        <w:rPr>
+          <w:b/>
+          <w:bCs/>
+        </w:rPr>
+        <w:t xml:space="preserve">Get </w:t>
+      </w:r>
+      <w:r>
+        <w:t xml:space="preserve">and </w:t>
+      </w:r>
+      <w:r>
+        <w:rPr>
+          <w:b/>
+          <w:bCs/>
+        </w:rPr>
+        <w:t xml:space="preserve">Set </w:t>
+      </w:r>
+      <w:r>
+        <w:t xml:space="preserve">arguments is always </w:t>
+      </w:r>
+      <w:r>
+        <w:rPr>
+          <w:i/>
+        </w:rPr>
+        <w:t>ex</w:t>
+      </w:r>
+      <w:r>
+        <w:t>plicit.</w:t>
+      </w:r>
     </w:p>
+    <w:p/>
     <w:p>
       <w:r>
-        <w:t xml:space="preserve">In the diagrams below things are often implicitly notated. However, the notation of the </w:t>
-      </w:r>
-      <w:r>
-        <w:rPr>
-          <w:rStyle w:val="CodeChar"/>
-        </w:rPr>
-        <w:t xml:space="preserve">Get </w:t>
-      </w:r>
-      <w:r>
-        <w:t xml:space="preserve">and </w:t>
-      </w:r>
-      <w:r>
-        <w:rPr>
-          <w:rStyle w:val="CodeChar"/>
-        </w:rPr>
-        <w:t xml:space="preserve">Set </w:t>
-      </w:r>
-      <w:r>
-        <w:t xml:space="preserve">arguments is always </w:t>
-      </w:r>
-      <w:r>
-        <w:rPr>
-          <w:i/>
-        </w:rPr>
-        <w:t>ex</w:t>
-      </w:r>
-      <w:r>
-        <w:t>plicit.</w:t>
+        <w:t>The most explicit way to draw out a call to a system command with the argument explicitly notated is as follows:</w:t>
       </w:r>
     </w:p>
+    <w:p/>
     <w:p>
-      <w:pPr>
-        <w:pStyle w:val="Spacing"/>
-      </w:pPr>
-    </w:p>
-    <w:p>
-      <w:r>
-        <w:t>The most explicit way to draw out a call to a system command with the argument explicitly notated is as follows:</w:t>
-      </w:r>
-    </w:p>
-    <w:p>
-      <w:pPr>
-        <w:pStyle w:val="Spacing"/>
-      </w:pPr>
-    </w:p>
-    <w:p>
-      <w:pPr>
-        <w:pStyle w:val="Spacing"/>
-        <w:ind w:left="852"/>
-      </w:pPr>
       <w:r>
         <w:rPr>
           <w:noProof/>
@@ -7467,11 +7294,7 @@
         </w:drawing>
       </w:r>
     </w:p>
-    <w:p>
-      <w:pPr>
-        <w:pStyle w:val="Spacing"/>
-      </w:pPr>
-    </w:p>
+    <w:p/>
     <w:p>
       <w:pPr>
         <w:ind w:left="568"/>
@@ -7481,7 +7304,8 @@
       </w:r>
       <w:r>
         <w:rPr>
-          <w:rStyle w:val="CodeChar"/>
+          <w:b/>
+          <w:bCs/>
         </w:rPr>
         <w:t xml:space="preserve">Use As Class </w:t>
       </w:r>
@@ -7489,21 +7313,13 @@
         <w:t xml:space="preserve">command with its argument filled in. </w:t>
       </w:r>
     </w:p>
+    <w:p/>
     <w:p>
-      <w:pPr>
-        <w:pStyle w:val="Spacing"/>
-      </w:pPr>
+      <w:r>
+        <w:t>But this notation is also possible:</w:t>
+      </w:r>
     </w:p>
-    <w:p>
-      <w:r>
-        <w:t>But this notation is also possible:</w:t>
-      </w:r>
-    </w:p>
-    <w:p>
-      <w:pPr>
-        <w:pStyle w:val="Spacing"/>
-      </w:pPr>
-    </w:p>
+    <w:p/>
     <w:p>
       <w:pPr>
         <w:ind w:left="852"/>
@@ -7563,74 +7379,61 @@
         </w:drawing>
       </w:r>
     </w:p>
+    <w:p/>
     <w:p>
-      <w:pPr>
-        <w:pStyle w:val="Spacing"/>
-      </w:pPr>
+      <w:r>
+        <w:t xml:space="preserve">Then you express the aspect </w:t>
+      </w:r>
+      <w:r>
+        <w:rPr>
+          <w:i/>
+        </w:rPr>
+        <w:t xml:space="preserve">implicitly </w:t>
+      </w:r>
+      <w:r>
+        <w:t>using a different line type for the diamond. You also leave out the aspect from the identifier.</w:t>
+      </w:r>
     </w:p>
+    <w:p/>
     <w:p>
       <w:r>
-        <w:t xml:space="preserve">Then you express the aspect </w:t>
-      </w:r>
-      <w:r>
-        <w:rPr>
-          <w:i/>
-        </w:rPr>
-        <w:t xml:space="preserve">implicitly </w:t>
-      </w:r>
-      <w:r>
-        <w:t>using a different line type for the diamond. You also leave out the aspect from the identifier.</w:t>
+        <w:t>So the aspect can be expressed with a diamond line type or by explicitly expressing the aspect in the identifier.</w:t>
       </w:r>
     </w:p>
+    <w:p/>
     <w:p>
-      <w:pPr>
-        <w:pStyle w:val="Spacing"/>
-      </w:pPr>
+      <w:r>
+        <w:rPr>
+          <w:b/>
+          <w:bCs/>
+        </w:rPr>
+        <w:t>Get</w:t>
+      </w:r>
+      <w:r>
+        <w:t xml:space="preserve">, </w:t>
+      </w:r>
+      <w:r>
+        <w:rPr>
+          <w:b/>
+          <w:bCs/>
+        </w:rPr>
+        <w:t xml:space="preserve">Set </w:t>
+      </w:r>
+      <w:r>
+        <w:t xml:space="preserve">and </w:t>
+      </w:r>
+      <w:r>
+        <w:rPr>
+          <w:b/>
+          <w:bCs/>
+        </w:rPr>
+        <w:t xml:space="preserve">Use </w:t>
+      </w:r>
+      <w:r>
+        <w:t>commands are never used on their own. They always need another counterpart. The notation below shows two system command counterparts with explicit arguments:</w:t>
+      </w:r>
     </w:p>
-    <w:p>
-      <w:r>
-        <w:t>So the aspect can be expressed with a diamond line type or by explicitly expressing the aspect in the identifier.</w:t>
-      </w:r>
-    </w:p>
-    <w:p>
-      <w:pPr>
-        <w:pStyle w:val="Spacing"/>
-      </w:pPr>
-    </w:p>
-    <w:p>
-      <w:r>
-        <w:rPr>
-          <w:rStyle w:val="CodeChar"/>
-        </w:rPr>
-        <w:t>Get</w:t>
-      </w:r>
-      <w:r>
-        <w:t xml:space="preserve">, </w:t>
-      </w:r>
-      <w:r>
-        <w:rPr>
-          <w:rStyle w:val="CodeChar"/>
-        </w:rPr>
-        <w:t xml:space="preserve">Set </w:t>
-      </w:r>
-      <w:r>
-        <w:t xml:space="preserve">and </w:t>
-      </w:r>
-      <w:r>
-        <w:rPr>
-          <w:rStyle w:val="CodeChar"/>
-        </w:rPr>
-        <w:t xml:space="preserve">Use </w:t>
-      </w:r>
-      <w:r>
-        <w:t>commands are never used on their own. They always need another counterpart. The notation below shows two system command counterparts with explicit arguments:</w:t>
-      </w:r>
-    </w:p>
-    <w:p>
-      <w:pPr>
-        <w:pStyle w:val="Spacing"/>
-      </w:pPr>
-    </w:p>
+    <w:p/>
     <w:p>
       <w:pPr>
         <w:ind w:left="852"/>
@@ -7690,49 +7493,39 @@
         </w:drawing>
       </w:r>
     </w:p>
+    <w:p/>
     <w:p>
-      <w:pPr>
-        <w:pStyle w:val="Spacing"/>
-      </w:pPr>
+      <w:r>
+        <w:t xml:space="preserve">The </w:t>
+      </w:r>
+      <w:r>
+        <w:rPr>
+          <w:b/>
+          <w:bCs/>
+        </w:rPr>
+        <w:t xml:space="preserve">Class Set </w:t>
+      </w:r>
+      <w:r>
+        <w:t xml:space="preserve">argument is connected to the </w:t>
+      </w:r>
+      <w:r>
+        <w:rPr>
+          <w:b/>
+          <w:bCs/>
+        </w:rPr>
+        <w:t xml:space="preserve">Use As Class </w:t>
+      </w:r>
+      <w:r>
+        <w:t>argument.</w:t>
+      </w:r>
     </w:p>
+    <w:p/>
     <w:p>
       <w:r>
-        <w:t xml:space="preserve">The </w:t>
-      </w:r>
-      <w:r>
-        <w:rPr>
-          <w:rStyle w:val="CodeChar"/>
-        </w:rPr>
-        <w:t xml:space="preserve">Class Set </w:t>
-      </w:r>
-      <w:r>
-        <w:t xml:space="preserve">argument is connected to the </w:t>
-      </w:r>
-      <w:r>
-        <w:rPr>
-          <w:rStyle w:val="CodeChar"/>
-        </w:rPr>
-        <w:t xml:space="preserve">Use As Class </w:t>
-      </w:r>
-      <w:r>
-        <w:t>argument.</w:t>
+        <w:t>The following notation expresses the same thing:</w:t>
       </w:r>
     </w:p>
-    <w:p>
-      <w:pPr>
-        <w:pStyle w:val="Spacing"/>
-      </w:pPr>
-    </w:p>
-    <w:p>
-      <w:r>
-        <w:t>The following notation expresses the same thing:</w:t>
-      </w:r>
-    </w:p>
-    <w:p>
-      <w:pPr>
-        <w:pStyle w:val="Spacing"/>
-      </w:pPr>
-    </w:p>
+    <w:p/>
     <w:p>
       <w:pPr>
         <w:ind w:left="852"/>
@@ -7792,90 +7585,72 @@
         </w:drawing>
       </w:r>
     </w:p>
+    <w:p/>
     <w:p>
-      <w:pPr>
-        <w:pStyle w:val="Spacing"/>
-      </w:pPr>
+      <w:r>
+        <w:t>But now the aspect is implicitly expressed by the line type of the command calls.</w:t>
+      </w:r>
     </w:p>
+    <w:p/>
     <w:p>
       <w:r>
-        <w:t>But now the aspect is implicitly expressed by the line type of the command calls.</w:t>
+        <w:t xml:space="preserve">Note that all explicit </w:t>
+      </w:r>
+      <w:r>
+        <w:rPr>
+          <w:b/>
+          <w:bCs/>
+        </w:rPr>
+        <w:t xml:space="preserve">Get </w:t>
+      </w:r>
+      <w:r>
+        <w:t xml:space="preserve">and </w:t>
+      </w:r>
+      <w:r>
+        <w:rPr>
+          <w:b/>
+          <w:bCs/>
+        </w:rPr>
+        <w:t xml:space="preserve">Set </w:t>
+      </w:r>
+      <w:r>
+        <w:t xml:space="preserve">argument notations use a solid </w:t>
+      </w:r>
+      <w:r>
+        <w:rPr>
+          <w:i/>
+        </w:rPr>
+        <w:t xml:space="preserve">object </w:t>
+      </w:r>
+      <w:r>
+        <w:t xml:space="preserve">line between arguments, because that is the part that is </w:t>
+      </w:r>
+      <w:r>
+        <w:rPr>
+          <w:i/>
+        </w:rPr>
+        <w:t>explicit</w:t>
+      </w:r>
+      <w:r>
+        <w:t>. Other parts of the notation are implicit sometimes.</w:t>
       </w:r>
     </w:p>
+    <w:p/>
     <w:p>
-      <w:pPr>
-        <w:pStyle w:val="Spacing"/>
-      </w:pPr>
+      <w:r>
+        <w:t xml:space="preserve">If only the object aspect is </w:t>
+      </w:r>
+      <w:proofErr w:type="spellStart"/>
+      <w:r>
+        <w:t>adressed</w:t>
+      </w:r>
+      <w:proofErr w:type="spellEnd"/>
+      <w:r>
+        <w:t>, the picture looks like this:</w:t>
+      </w:r>
     </w:p>
+    <w:p/>
     <w:p>
-      <w:r>
-        <w:t xml:space="preserve">Note that all explicit </w:t>
-      </w:r>
-      <w:r>
-        <w:rPr>
-          <w:rStyle w:val="CodeChar"/>
-        </w:rPr>
-        <w:t xml:space="preserve">Get </w:t>
-      </w:r>
-      <w:r>
-        <w:t xml:space="preserve">and </w:t>
-      </w:r>
-      <w:r>
-        <w:rPr>
-          <w:rStyle w:val="CodeChar"/>
-        </w:rPr>
-        <w:t xml:space="preserve">Set </w:t>
-      </w:r>
-      <w:r>
-        <w:t xml:space="preserve">argument notations use a solid </w:t>
-      </w:r>
-      <w:r>
-        <w:rPr>
-          <w:i/>
-        </w:rPr>
-        <w:t xml:space="preserve">object </w:t>
-      </w:r>
-      <w:r>
-        <w:t xml:space="preserve">line between arguments, because that is the part that is </w:t>
-      </w:r>
-      <w:r>
-        <w:rPr>
-          <w:i/>
-        </w:rPr>
-        <w:t>explicit</w:t>
-      </w:r>
-      <w:r>
-        <w:t>. Other parts of the notation are implicit sometimes.</w:t>
-      </w:r>
-    </w:p>
-    <w:p>
-      <w:pPr>
-        <w:pStyle w:val="Spacing"/>
-      </w:pPr>
-    </w:p>
-    <w:p>
-      <w:r>
-        <w:t xml:space="preserve">If only the object aspect is </w:t>
-      </w:r>
-      <w:proofErr w:type="spellStart"/>
-      <w:r>
-        <w:t>adressed</w:t>
-      </w:r>
-      <w:proofErr w:type="spellEnd"/>
-      <w:r>
-        <w:t>, the picture looks like this:</w:t>
-      </w:r>
-    </w:p>
-    <w:p>
-      <w:pPr>
-        <w:pStyle w:val="Spacing"/>
-      </w:pPr>
-    </w:p>
-    <w:p>
-      <w:pPr>
-        <w:pStyle w:val="Spacing"/>
-        <w:ind w:left="852"/>
-      </w:pPr>
       <w:r>
         <w:rPr>
           <w:noProof/>
@@ -7931,39 +7706,33 @@
         </w:drawing>
       </w:r>
     </w:p>
+    <w:p/>
     <w:p>
-      <w:pPr>
-        <w:pStyle w:val="Spacing"/>
-      </w:pPr>
+      <w:r>
+        <w:t xml:space="preserve">There is also the following weirder possibility to display the </w:t>
+      </w:r>
+      <w:r>
+        <w:rPr>
+          <w:b/>
+          <w:bCs/>
+        </w:rPr>
+        <w:t xml:space="preserve">Get </w:t>
+      </w:r>
+      <w:r>
+        <w:t xml:space="preserve">and </w:t>
+      </w:r>
+      <w:r>
+        <w:rPr>
+          <w:b/>
+          <w:bCs/>
+        </w:rPr>
+        <w:t xml:space="preserve">Set </w:t>
+      </w:r>
+      <w:r>
+        <w:t>arguments:</w:t>
+      </w:r>
     </w:p>
-    <w:p>
-      <w:r>
-        <w:t xml:space="preserve">There is also the following weirder possibility to display the </w:t>
-      </w:r>
-      <w:r>
-        <w:rPr>
-          <w:rStyle w:val="CodeChar"/>
-        </w:rPr>
-        <w:t xml:space="preserve">Get </w:t>
-      </w:r>
-      <w:r>
-        <w:t xml:space="preserve">and </w:t>
-      </w:r>
-      <w:r>
-        <w:rPr>
-          <w:rStyle w:val="CodeChar"/>
-        </w:rPr>
-        <w:t xml:space="preserve">Set </w:t>
-      </w:r>
-      <w:r>
-        <w:t>arguments:</w:t>
-      </w:r>
-    </w:p>
-    <w:p>
-      <w:pPr>
-        <w:pStyle w:val="Spacing"/>
-      </w:pPr>
-    </w:p>
+    <w:p/>
     <w:p>
       <w:pPr>
         <w:ind w:left="852"/>
@@ -8023,57 +7792,53 @@
         </w:drawing>
       </w:r>
     </w:p>
+    <w:p/>
     <w:p>
-      <w:pPr>
-        <w:pStyle w:val="Spacing"/>
-      </w:pPr>
+      <w:r>
+        <w:t xml:space="preserve">But the odd thing about that notation is that there is no connection between the </w:t>
+      </w:r>
+      <w:r>
+        <w:rPr>
+          <w:b/>
+          <w:bCs/>
+        </w:rPr>
+        <w:t xml:space="preserve">Get </w:t>
+      </w:r>
+      <w:r>
+        <w:t xml:space="preserve">and </w:t>
+      </w:r>
+      <w:r>
+        <w:rPr>
+          <w:b/>
+          <w:bCs/>
+        </w:rPr>
+        <w:t xml:space="preserve">Set </w:t>
+      </w:r>
+      <w:r>
+        <w:t xml:space="preserve">arguments and the real </w:t>
+      </w:r>
+      <w:r>
+        <w:rPr>
+          <w:b/>
+          <w:bCs/>
+        </w:rPr>
+        <w:t xml:space="preserve">Get </w:t>
+      </w:r>
+      <w:r>
+        <w:t xml:space="preserve">and </w:t>
+      </w:r>
+      <w:r>
+        <w:rPr>
+          <w:b/>
+          <w:bCs/>
+        </w:rPr>
+        <w:t xml:space="preserve">Set </w:t>
+      </w:r>
+      <w:r>
+        <w:t>targets. The notation looks so strange, that we will probably never go with that.</w:t>
+      </w:r>
     </w:p>
-    <w:p>
-      <w:r>
-        <w:t xml:space="preserve">But the odd thing about that notation is that there is no connection between the </w:t>
-      </w:r>
-      <w:r>
-        <w:rPr>
-          <w:rStyle w:val="CodeChar"/>
-        </w:rPr>
-        <w:t xml:space="preserve">Get </w:t>
-      </w:r>
-      <w:r>
-        <w:t xml:space="preserve">and </w:t>
-      </w:r>
-      <w:r>
-        <w:rPr>
-          <w:rStyle w:val="CodeChar"/>
-        </w:rPr>
-        <w:t xml:space="preserve">Set </w:t>
-      </w:r>
-      <w:r>
-        <w:t xml:space="preserve">arguments and the real </w:t>
-      </w:r>
-      <w:r>
-        <w:rPr>
-          <w:rStyle w:val="CodeChar"/>
-        </w:rPr>
-        <w:t xml:space="preserve">Get </w:t>
-      </w:r>
-      <w:r>
-        <w:t xml:space="preserve">and </w:t>
-      </w:r>
-      <w:r>
-        <w:rPr>
-          <w:rStyle w:val="CodeChar"/>
-        </w:rPr>
-        <w:t xml:space="preserve">Set </w:t>
-      </w:r>
-      <w:r>
-        <w:t>targets. The notation looks so strange, that we will probably never go with that.</w:t>
-      </w:r>
-    </w:p>
-    <w:p>
-      <w:pPr>
-        <w:pStyle w:val="Spacing"/>
-      </w:pPr>
-    </w:p>
+    <w:p/>
     <w:p>
       <w:pPr>
         <w:ind w:left="568"/>
@@ -8083,7 +7848,8 @@
       </w:r>
       <w:r>
         <w:rPr>
-          <w:rStyle w:val="CodeChar"/>
+          <w:b/>
+          <w:bCs/>
         </w:rPr>
         <w:t xml:space="preserve">Get </w:t>
       </w:r>
@@ -8092,7 +7858,8 @@
       </w:r>
       <w:r>
         <w:rPr>
-          <w:rStyle w:val="CodeChar"/>
+          <w:b/>
+          <w:bCs/>
         </w:rPr>
         <w:t xml:space="preserve">Set </w:t>
       </w:r>
@@ -8100,11 +7867,7 @@
         <w:t>calls.</w:t>
       </w:r>
     </w:p>
-    <w:p>
-      <w:pPr>
-        <w:pStyle w:val="Spacing"/>
-      </w:pPr>
-    </w:p>
+    <w:p/>
     <w:p>
       <w:pPr>
         <w:ind w:left="568"/>
@@ -8114,7 +7877,8 @@
       </w:r>
       <w:r>
         <w:rPr>
-          <w:rStyle w:val="CodeChar"/>
+          <w:b/>
+          <w:bCs/>
         </w:rPr>
         <w:t xml:space="preserve">Get </w:t>
       </w:r>
@@ -8123,7 +7887,8 @@
       </w:r>
       <w:r>
         <w:rPr>
-          <w:rStyle w:val="CodeChar"/>
+          <w:b/>
+          <w:bCs/>
         </w:rPr>
         <w:t xml:space="preserve">Set </w:t>
       </w:r>
@@ -8132,7 +7897,8 @@
       </w:r>
       <w:r>
         <w:rPr>
-          <w:rStyle w:val="CodeChar"/>
+          <w:b/>
+          <w:bCs/>
         </w:rPr>
         <w:t xml:space="preserve">Get </w:t>
       </w:r>
@@ -8141,7 +7907,8 @@
       </w:r>
       <w:r>
         <w:rPr>
-          <w:rStyle w:val="CodeChar"/>
+          <w:b/>
+          <w:bCs/>
         </w:rPr>
         <w:t xml:space="preserve">Set </w:t>
       </w:r>
@@ -8325,7 +8092,8 @@
             </w:r>
             <w:r>
               <w:rPr>
-                <w:rStyle w:val="CodeChar"/>
+                <w:b/>
+                <w:bCs/>
               </w:rPr>
               <w:t xml:space="preserve">Get </w:t>
             </w:r>
@@ -8334,7 +8102,8 @@
             </w:r>
             <w:r>
               <w:rPr>
-                <w:rStyle w:val="CodeChar"/>
+                <w:b/>
+                <w:bCs/>
               </w:rPr>
               <w:t>Set</w:t>
             </w:r>
@@ -8558,27 +8327,51 @@
           </w:tcPr>
           <w:p>
             <w:pPr>
-              <w:pStyle w:val="Code"/>
-              <w:ind w:left="0"/>
-              <w:jc w:val="center"/>
-            </w:pPr>
-            <w:r>
+              <w:ind w:left="0"/>
+              <w:jc w:val="center"/>
+              <w:rPr>
+                <w:b/>
+                <w:bCs/>
+              </w:rPr>
+            </w:pPr>
+            <w:r>
+              <w:rPr>
+                <w:b/>
+                <w:bCs/>
+              </w:rPr>
               <w:t xml:space="preserve">Object Get </w:t>
             </w:r>
             <w:r>
+              <w:rPr>
+                <w:b/>
+                <w:bCs/>
+              </w:rPr>
               <w:sym w:font="Wingdings" w:char="F0DF"/>
             </w:r>
-          </w:p>
-          <w:p>
-            <w:pPr>
-              <w:pStyle w:val="Code"/>
-              <w:ind w:left="0"/>
-              <w:jc w:val="center"/>
-            </w:pPr>
-            <w:r>
+            <w:bookmarkStart w:id="0" w:name="_GoBack"/>
+            <w:bookmarkEnd w:id="0"/>
+          </w:p>
+          <w:p>
+            <w:pPr>
+              <w:ind w:left="0"/>
+              <w:jc w:val="center"/>
+              <w:rPr>
+                <w:b/>
+                <w:bCs/>
+              </w:rPr>
+            </w:pPr>
+            <w:r>
+              <w:rPr>
+                <w:b/>
+                <w:bCs/>
+              </w:rPr>
               <w:t xml:space="preserve">Object Set </w:t>
             </w:r>
             <w:r>
+              <w:rPr>
+                <w:b/>
+                <w:bCs/>
+              </w:rPr>
               <w:sym w:font="Wingdings" w:char="F0E0"/>
             </w:r>
           </w:p>
@@ -8596,7 +8389,8 @@
       </w:r>
       <w:r>
         <w:rPr>
-          <w:rStyle w:val="CodeChar"/>
+          <w:b/>
+          <w:bCs/>
         </w:rPr>
         <w:t xml:space="preserve">Get </w:t>
       </w:r>
@@ -8605,7 +8399,8 @@
       </w:r>
       <w:r>
         <w:rPr>
-          <w:rStyle w:val="CodeChar"/>
+          <w:b/>
+          <w:bCs/>
         </w:rPr>
         <w:t xml:space="preserve">Set </w:t>
       </w:r>
@@ -8626,11 +8421,7 @@
         <w:t>An assignment has a simple notation:</w:t>
       </w:r>
     </w:p>
-    <w:p>
-      <w:pPr>
-        <w:pStyle w:val="Spacing"/>
-      </w:pPr>
-    </w:p>
+    <w:p/>
     <w:p>
       <w:pPr>
         <w:ind w:left="852"/>
@@ -8690,50 +8481,34 @@
         </w:drawing>
       </w:r>
     </w:p>
+    <w:p/>
     <w:p>
-      <w:pPr>
-        <w:pStyle w:val="Spacing"/>
-      </w:pPr>
+      <w:r>
+        <w:t>But it is an implicit notation. Assignment needs such a simple notation, because it is one of the most basic kinds of commands in computer technology. Other articles have demonstrated how assignment can be displayed in a more explicit way. The current article goes as far as to display assignment completely implicitly.</w:t>
+      </w:r>
     </w:p>
+    <w:p/>
     <w:p>
       <w:r>
-        <w:t>But it is an implicit notation. Assignment needs such a simple notation, because it is one of the most basic kinds of commands in computer technology. Other articles have demonstrated how assignment can be displayed in a more explicit way. The current article goes as far as to display assignment completely implicitly.</w:t>
+        <w:t>The point of this article is to demonstrate how assignment works at system-level and also to demonstrate how impractical the explicit notation is.</w:t>
       </w:r>
     </w:p>
+    <w:p/>
     <w:p>
-      <w:pPr>
-        <w:pStyle w:val="Spacing"/>
-      </w:pPr>
+      <w:r>
+        <w:t xml:space="preserve">The main thing explicitly displayed here is that the </w:t>
+      </w:r>
+      <w:r>
+        <w:rPr>
+          <w:i/>
+        </w:rPr>
+        <w:t xml:space="preserve">system interface </w:t>
+      </w:r>
+      <w:r>
+        <w:t>is opened up, showing explicitly what aspects and system commands are called. The following picture demonstrates this:</w:t>
+      </w:r>
     </w:p>
-    <w:p>
-      <w:r>
-        <w:t>The point of this article is to demonstrate how assignment works at system-level and also to demonstrate how impractical the explicit notation is.</w:t>
-      </w:r>
-    </w:p>
-    <w:p>
-      <w:pPr>
-        <w:pStyle w:val="Spacing"/>
-      </w:pPr>
-    </w:p>
-    <w:p>
-      <w:r>
-        <w:t xml:space="preserve">The main thing explicitly displayed here is that the </w:t>
-      </w:r>
-      <w:r>
-        <w:rPr>
-          <w:i/>
-        </w:rPr>
-        <w:t xml:space="preserve">system interface </w:t>
-      </w:r>
-      <w:r>
-        <w:t>is opened up, showing explicitly what aspects and system commands are called. The following picture demonstrates this:</w:t>
-      </w:r>
-    </w:p>
-    <w:p>
-      <w:pPr>
-        <w:pStyle w:val="Spacing"/>
-      </w:pPr>
-    </w:p>
+    <w:p/>
     <w:p>
       <w:pPr>
         <w:ind w:left="852"/>
@@ -8793,30 +8568,22 @@
         </w:drawing>
       </w:r>
     </w:p>
+    <w:p/>
     <w:p>
-      <w:pPr>
-        <w:pStyle w:val="Spacing"/>
-      </w:pPr>
+      <w:r>
+        <w:t xml:space="preserve">The picture that follows goes even further. It also displays </w:t>
+      </w:r>
+      <w:r>
+        <w:rPr>
+          <w:i/>
+        </w:rPr>
+        <w:t>access connectors</w:t>
+      </w:r>
+      <w:r>
+        <w:t>:</w:t>
+      </w:r>
     </w:p>
-    <w:p>
-      <w:r>
-        <w:t xml:space="preserve">The picture that follows goes even further. It also displays </w:t>
-      </w:r>
-      <w:r>
-        <w:rPr>
-          <w:i/>
-        </w:rPr>
-        <w:t>access connectors</w:t>
-      </w:r>
-      <w:r>
-        <w:t>:</w:t>
-      </w:r>
-    </w:p>
-    <w:p>
-      <w:pPr>
-        <w:pStyle w:val="Spacing"/>
-      </w:pPr>
-    </w:p>
+    <w:p/>
     <w:p>
       <w:pPr>
         <w:ind w:left="852"/>
@@ -8876,31 +8643,19 @@
         </w:drawing>
       </w:r>
     </w:p>
+    <w:p/>
     <w:p>
-      <w:pPr>
-        <w:pStyle w:val="Spacing"/>
-      </w:pPr>
+      <w:r>
+        <w:t xml:space="preserve">Perhaps you could go even further in discovering more things to explicitly display, but the main point is: you have now seen how system operations work internally and you can also see that it is highly unpractical to express all the assignments explicitly like that. </w:t>
+      </w:r>
     </w:p>
+    <w:p/>
     <w:p>
       <w:r>
-        <w:t xml:space="preserve">Perhaps you could go even further in discovering more things to explicitly display, but the main point is: you have now seen how system operations work internally and you can also see that it is highly unpractical to express all the assignments explicitly like that. </w:t>
+        <w:t>You could also explicitly display the assignment call, which basically puts the whole thing inside a command:</w:t>
       </w:r>
     </w:p>
-    <w:p>
-      <w:pPr>
-        <w:pStyle w:val="Spacing"/>
-      </w:pPr>
-    </w:p>
-    <w:p>
-      <w:r>
-        <w:t>You could also explicitly display the assignment call, which basically puts the whole thing inside a command:</w:t>
-      </w:r>
-    </w:p>
-    <w:p>
-      <w:pPr>
-        <w:pStyle w:val="Spacing"/>
-      </w:pPr>
-    </w:p>
+    <w:p/>
     <w:p>
       <w:pPr>
         <w:ind w:left="852"/>
@@ -8960,11 +8715,7 @@
         </w:drawing>
       </w:r>
     </w:p>
-    <w:p>
-      <w:pPr>
-        <w:pStyle w:val="Spacing"/>
-      </w:pPr>
-    </w:p>
+    <w:p/>
     <w:p>
       <w:pPr>
         <w:ind w:left="568"/>
@@ -9668,12 +9419,13 @@
   <w:style w:type="paragraph" w:default="1" w:styleId="Normal">
     <w:name w:val="Normal"/>
     <w:qFormat/>
-    <w:rsid w:val="003271FC"/>
+    <w:rsid w:val="007E7D56"/>
     <w:pPr>
       <w:ind w:left="567"/>
     </w:pPr>
     <w:rPr>
-      <w:rFonts w:ascii="Tahoma" w:hAnsi="Tahoma"/>
+      <w:rFonts w:ascii="Calibri" w:hAnsi="Calibri"/>
+      <w:sz w:val="22"/>
       <w:szCs w:val="26"/>
     </w:rPr>
   </w:style>
@@ -9694,7 +9446,6 @@
       <w:i/>
       <w:iCs/>
       <w:color w:val="FFFFFF"/>
-      <w:sz w:val="22"/>
       <w:szCs w:val="36"/>
     </w:rPr>
   </w:style>
@@ -9724,7 +9475,7 @@
     <w:basedOn w:val="Normal"/>
     <w:next w:val="Normal"/>
     <w:qFormat/>
-    <w:rsid w:val="00E270C8"/>
+    <w:rsid w:val="007E7D56"/>
     <w:pPr>
       <w:keepNext/>
       <w:spacing w:before="180" w:after="120"/>
@@ -9734,6 +9485,7 @@
       <w:rFonts w:cs="Arial"/>
       <w:b/>
       <w:bCs/>
+      <w:sz w:val="24"/>
     </w:rPr>
   </w:style>
   <w:style w:type="paragraph" w:styleId="Heading4">
@@ -9756,7 +9508,6 @@
   <w:style w:type="character" w:default="1" w:styleId="DefaultParagraphFont">
     <w:name w:val="Default Paragraph Font"/>
     <w:uiPriority w:val="1"/>
-    <w:semiHidden/>
     <w:unhideWhenUsed/>
   </w:style>
   <w:style w:type="table" w:default="1" w:styleId="TableNormal">

</xml_diff>

<commit_message>
Circle Language Spec: System Objects: System Command Call Notations: Trivial changes.
</commit_message>
<xml_diff>
--- a/1.1. Circle Language Spec/07. System Objects/3. System Command Call Notations.docx
+++ b/1.1. Circle Language Spec/07. System Objects/3. System Command Call Notations.docx
@@ -2358,12 +2358,30 @@
     <w:p>
       <w:r>
         <w:rPr>
-          <w:i/>
-        </w:rPr>
-        <w:t xml:space="preserve">Basic System Command Calls </w:t>
-      </w:r>
-      <w:r>
-        <w:t xml:space="preserve">showed the basic system command call notation, but most system command calls are incomplete without an </w:t>
+          <w:iCs/>
+        </w:rPr>
+        <w:t>Abo</w:t>
+      </w:r>
+      <w:r>
+        <w:rPr>
+          <w:iCs/>
+        </w:rPr>
+        <w:t>v</w:t>
+      </w:r>
+      <w:r>
+        <w:rPr>
+          <w:iCs/>
+        </w:rPr>
+        <w:t xml:space="preserve">e were </w:t>
+      </w:r>
+      <w:r>
+        <w:t>show</w:t>
+      </w:r>
+      <w:r>
+        <w:t>n</w:t>
+      </w:r>
+      <w:r>
+        <w:t xml:space="preserve"> the basic system command call notation, but most system command calls are incomplete without an </w:t>
       </w:r>
       <w:r>
         <w:t>argument</w:t>
@@ -7199,7 +7217,13 @@
     <w:p/>
     <w:p>
       <w:r>
-        <w:t xml:space="preserve">In the diagrams below things are often implicitly notated. However, the notation of the </w:t>
+        <w:t>In the diagrams below</w:t>
+      </w:r>
+      <w:r>
+        <w:t>,</w:t>
+      </w:r>
+      <w:r>
+        <w:t xml:space="preserve"> things are often implicitly notated. However, the notation of the </w:t>
       </w:r>
       <w:r>
         <w:rPr>
@@ -7651,6 +7675,9 @@
     </w:p>
     <w:p/>
     <w:p>
+      <w:pPr>
+        <w:ind w:left="852"/>
+      </w:pPr>
       <w:r>
         <w:rPr>
           <w:noProof/>
@@ -8348,8 +8375,6 @@
               </w:rPr>
               <w:sym w:font="Wingdings" w:char="F0DF"/>
             </w:r>
-            <w:bookmarkStart w:id="0" w:name="_GoBack"/>
-            <w:bookmarkEnd w:id="0"/>
           </w:p>
           <w:p>
             <w:pPr>
@@ -8796,7 +8821,10 @@
         </w:drawing>
       </w:r>
     </w:p>
-    <w:p/>
+    <w:p>
+      <w:bookmarkStart w:id="0" w:name="_GoBack"/>
+      <w:bookmarkEnd w:id="0"/>
+    </w:p>
     <w:sectPr>
       <w:pgSz w:w="12240" w:h="15840"/>
       <w:pgMar w:top="1440" w:right="1800" w:bottom="1440" w:left="1800" w:header="720" w:footer="720" w:gutter="0"/>
@@ -9508,6 +9536,7 @@
   <w:style w:type="character" w:default="1" w:styleId="DefaultParagraphFont">
     <w:name w:val="Default Paragraph Font"/>
     <w:uiPriority w:val="1"/>
+    <w:semiHidden/>
     <w:unhideWhenUsed/>
   </w:style>
   <w:style w:type="table" w:default="1" w:styleId="TableNormal">

</xml_diff>